<commit_message>
Converting Word documents to MarkDown: "2008-05 01    Clarify Automatic Execution Order Project Summary": Manually checking differences between rendered MarkDown and Word document. Check if markup looks ok.
</commit_message>
<xml_diff>
--- a/4. Out of Scope/2. Done/2008-05 01    Clarify Automatic Execution Order Project Summary.docx
+++ b/4. Out of Scope/2. Done/2008-05 01    Clarify Automatic Execution Order Project Summary.docx
@@ -1,6 +1,6 @@
 
 <file path=word/document.xml><?xml version="1.0" encoding="utf-8"?>
-<w:document xmlns:wpc="http://schemas.microsoft.com/office/word/2010/wordprocessingCanvas" xmlns:cx="http://schemas.microsoft.com/office/drawing/2014/chartex" xmlns:cx1="http://schemas.microsoft.com/office/drawing/2015/9/8/chartex" xmlns:cx2="http://schemas.microsoft.com/office/drawing/2015/10/21/chartex" xmlns:cx3="http://schemas.microsoft.com/office/drawing/2016/5/9/chartex" xmlns:cx4="http://schemas.microsoft.com/office/drawing/2016/5/10/chartex" xmlns:cx5="http://schemas.microsoft.com/office/drawing/2016/5/11/chartex" xmlns:cx6="http://schemas.microsoft.com/office/drawing/2016/5/12/chartex" xmlns:cx7="http://schemas.microsoft.com/office/drawing/2016/5/13/chartex" xmlns:cx8="http://schemas.microsoft.com/office/drawing/2016/5/14/chartex" xmlns:mc="http://schemas.openxmlformats.org/markup-compatibility/2006" xmlns:aink="http://schemas.microsoft.com/office/drawing/2016/ink" xmlns:am3d="http://schemas.microsoft.com/office/drawing/2017/model3d" xmlns:o="urn:schemas-microsoft-com:office:office" xmlns:r="http://schemas.openxmlformats.org/officeDocument/2006/relationships" xmlns:m="http://schemas.openxmlformats.org/officeDocument/2006/math" xmlns:v="urn:schemas-microsoft-com:vml" xmlns:wp14="http://schemas.microsoft.com/office/word/2010/wordprocessingDrawing" xmlns:wp="http://schemas.openxmlformats.org/drawingml/2006/wordprocessingDrawing" xmlns:w10="urn:schemas-microsoft-com:office:word" xmlns:w="http://schemas.openxmlformats.org/wordprocessingml/2006/main" xmlns:w14="http://schemas.microsoft.com/office/word/2010/wordml" xmlns:w15="http://schemas.microsoft.com/office/word/2012/wordml" xmlns:w16cid="http://schemas.microsoft.com/office/word/2016/wordml/cid" xmlns:w16se="http://schemas.microsoft.com/office/word/2015/wordml/symex" xmlns:wpg="http://schemas.microsoft.com/office/word/2010/wordprocessingGroup" xmlns:wpi="http://schemas.microsoft.com/office/word/2010/wordprocessingInk" xmlns:wne="http://schemas.microsoft.com/office/word/2006/wordml" xmlns:wps="http://schemas.microsoft.com/office/word/2010/wordprocessingShape" mc:Ignorable="w14 w15 w16se w16cid wp14">
+<w:document xmlns:wpc="http://schemas.microsoft.com/office/word/2010/wordprocessingCanvas" xmlns:cx="http://schemas.microsoft.com/office/drawing/2014/chartex" xmlns:cx1="http://schemas.microsoft.com/office/drawing/2015/9/8/chartex" xmlns:cx2="http://schemas.microsoft.com/office/drawing/2015/10/21/chartex" xmlns:cx3="http://schemas.microsoft.com/office/drawing/2016/5/9/chartex" xmlns:cx4="http://schemas.microsoft.com/office/drawing/2016/5/10/chartex" xmlns:cx5="http://schemas.microsoft.com/office/drawing/2016/5/11/chartex" xmlns:cx6="http://schemas.microsoft.com/office/drawing/2016/5/12/chartex" xmlns:cx7="http://schemas.microsoft.com/office/drawing/2016/5/13/chartex" xmlns:cx8="http://schemas.microsoft.com/office/drawing/2016/5/14/chartex" xmlns:mc="http://schemas.openxmlformats.org/markup-compatibility/2006" xmlns:aink="http://schemas.microsoft.com/office/drawing/2016/ink" xmlns:am3d="http://schemas.microsoft.com/office/drawing/2017/model3d" xmlns:o="urn:schemas-microsoft-com:office:office" xmlns:r="http://schemas.openxmlformats.org/officeDocument/2006/relationships" xmlns:m="http://schemas.openxmlformats.org/officeDocument/2006/math" xmlns:v="urn:schemas-microsoft-com:vml" xmlns:wp14="http://schemas.microsoft.com/office/word/2010/wordprocessingDrawing" xmlns:wp="http://schemas.openxmlformats.org/drawingml/2006/wordprocessingDrawing" xmlns:w10="urn:schemas-microsoft-com:office:word" xmlns:w="http://schemas.openxmlformats.org/wordprocessingml/2006/main" xmlns:w14="http://schemas.microsoft.com/office/word/2010/wordml" xmlns:w15="http://schemas.microsoft.com/office/word/2012/wordml" xmlns:w16cex="http://schemas.microsoft.com/office/word/2018/wordml/cex" xmlns:w16cid="http://schemas.microsoft.com/office/word/2016/wordml/cid" xmlns:w16="http://schemas.microsoft.com/office/word/2018/wordml" xmlns:w16se="http://schemas.microsoft.com/office/word/2015/wordml/symex" xmlns:wpg="http://schemas.microsoft.com/office/word/2010/wordprocessingGroup" xmlns:wpi="http://schemas.microsoft.com/office/word/2010/wordprocessingInk" xmlns:wne="http://schemas.microsoft.com/office/word/2006/wordml" xmlns:wps="http://schemas.microsoft.com/office/word/2010/wordprocessingShape" mc:Ignorable="w14 w15 w16se w16cid w16 w16cex wp14">
   <w:background w:color="000000"/>
   <w:body>
     <w:p>
@@ -17,756 +17,690 @@
         <w:t xml:space="preserve"> Spec Plan</w:t>
       </w:r>
       <w:r>
-        <w:br/>
+        <w:t xml:space="preserve"> | </w:t>
       </w:r>
       <w:r>
         <w:t xml:space="preserve">Clarify Automatic Execution Order </w:t>
       </w:r>
       <w:r>
+        <w:t xml:space="preserve">| </w:t>
+      </w:r>
+      <w:r>
         <w:t>2008-05</w:t>
       </w:r>
       <w:r>
-        <w:br/>
+        <w:t xml:space="preserve"> | </w:t>
+      </w:r>
+      <w:r>
         <w:t>Project Summary</w:t>
       </w:r>
     </w:p>
-    <w:p/>
-    <w:p>
-      <w:pPr>
-        <w:ind w:left="284"/>
-        <w:rPr>
+    <w:p>
+      <w:pPr>
+        <w:pStyle w:val="Heading3"/>
+        <w:rPr>
+          <w:rFonts w:asciiTheme="minorHAnsi" w:hAnsiTheme="minorHAnsi"/>
+          <w:szCs w:val="22"/>
+        </w:rPr>
+      </w:pPr>
+      <w:r>
+        <w:rPr>
+          <w:rFonts w:asciiTheme="minorHAnsi" w:hAnsiTheme="minorHAnsi"/>
+          <w:szCs w:val="22"/>
+        </w:rPr>
+        <w:t>Super-</w:t>
+      </w:r>
+      <w:r>
+        <w:rPr>
+          <w:rFonts w:asciiTheme="minorHAnsi" w:hAnsiTheme="minorHAnsi"/>
+          <w:szCs w:val="22"/>
+        </w:rPr>
+        <w:t>P</w:t>
+      </w:r>
+      <w:r>
+        <w:rPr>
+          <w:rFonts w:asciiTheme="minorHAnsi" w:hAnsiTheme="minorHAnsi"/>
+          <w:szCs w:val="22"/>
+        </w:rPr>
+        <w:t>roject</w:t>
+      </w:r>
+    </w:p>
+    <w:p>
+      <w:pPr>
+        <w:ind w:left="284"/>
+        <w:rPr>
+          <w:rFonts w:asciiTheme="minorHAnsi" w:hAnsiTheme="minorHAnsi"/>
+          <w:szCs w:val="22"/>
+        </w:rPr>
+      </w:pPr>
+      <w:r>
+        <w:rPr>
+          <w:rFonts w:asciiTheme="minorHAnsi" w:hAnsiTheme="minorHAnsi"/>
+          <w:szCs w:val="22"/>
+        </w:rPr>
+        <w:t>Document Computer Language</w:t>
+      </w:r>
+      <w:r>
+        <w:rPr>
+          <w:rFonts w:asciiTheme="minorHAnsi" w:hAnsiTheme="minorHAnsi"/>
+          <w:szCs w:val="22"/>
+        </w:rPr>
+        <w:t>, Get Clearer View over Difficult Topics</w:t>
+      </w:r>
+    </w:p>
+    <w:p>
+      <w:pPr>
+        <w:ind w:left="284"/>
+        <w:rPr>
+          <w:rFonts w:asciiTheme="minorHAnsi" w:hAnsiTheme="minorHAnsi"/>
+          <w:szCs w:val="22"/>
+        </w:rPr>
+      </w:pPr>
+    </w:p>
+    <w:p>
+      <w:pPr>
+        <w:ind w:left="284"/>
+        <w:jc w:val="both"/>
+        <w:rPr>
+          <w:rFonts w:asciiTheme="minorHAnsi" w:hAnsiTheme="minorHAnsi"/>
+          <w:szCs w:val="22"/>
+        </w:rPr>
+      </w:pPr>
+      <w:r>
+        <w:rPr>
+          <w:rFonts w:asciiTheme="minorHAnsi" w:hAnsiTheme="minorHAnsi"/>
+          <w:szCs w:val="22"/>
+        </w:rPr>
+        <w:t>(</w:t>
+      </w:r>
+      <w:r>
+        <w:rPr>
+          <w:rFonts w:asciiTheme="minorHAnsi" w:hAnsiTheme="minorHAnsi"/>
+          <w:szCs w:val="22"/>
+        </w:rPr>
+        <w:t xml:space="preserve">This project was originally intermixed with the </w:t>
+      </w:r>
+      <w:r>
+        <w:rPr>
+          <w:rFonts w:asciiTheme="minorHAnsi" w:hAnsiTheme="minorHAnsi"/>
+          <w:szCs w:val="22"/>
+        </w:rPr>
+        <w:t>sub-</w:t>
+      </w:r>
+      <w:r>
+        <w:rPr>
+          <w:rFonts w:asciiTheme="minorHAnsi" w:hAnsiTheme="minorHAnsi"/>
+          <w:szCs w:val="22"/>
+        </w:rPr>
+        <w:t xml:space="preserve">project </w:t>
+      </w:r>
+      <w:r>
+        <w:rPr>
+          <w:rFonts w:asciiTheme="minorHAnsi" w:hAnsiTheme="minorHAnsi"/>
           <w:i/>
           <w:iCs/>
-          <w:sz w:val="20"/>
-          <w:szCs w:val="28"/>
-        </w:rPr>
-      </w:pPr>
-      <w:r>
-        <w:rPr>
+          <w:szCs w:val="22"/>
+        </w:rPr>
+        <w:t>Diagram Notation Specs 2008-05</w:t>
+      </w:r>
+      <w:r>
+        <w:rPr>
+          <w:rFonts w:asciiTheme="minorHAnsi" w:hAnsiTheme="minorHAnsi"/>
+          <w:szCs w:val="22"/>
+        </w:rPr>
+        <w:t>, but then the scope was split in two.)</w:t>
+      </w:r>
+    </w:p>
+    <w:p>
+      <w:pPr>
+        <w:pStyle w:val="Heading3"/>
+        <w:rPr>
+          <w:rFonts w:asciiTheme="minorHAnsi" w:hAnsiTheme="minorHAnsi"/>
+          <w:szCs w:val="22"/>
+        </w:rPr>
+      </w:pPr>
+      <w:r>
+        <w:rPr>
+          <w:rFonts w:asciiTheme="minorHAnsi" w:hAnsiTheme="minorHAnsi"/>
+          <w:szCs w:val="22"/>
+        </w:rPr>
+        <w:t>Goa</w:t>
+      </w:r>
+      <w:r>
+        <w:rPr>
+          <w:rFonts w:asciiTheme="minorHAnsi" w:hAnsiTheme="minorHAnsi"/>
+          <w:szCs w:val="22"/>
+        </w:rPr>
+        <w:t>l</w:t>
+      </w:r>
+    </w:p>
+    <w:p>
+      <w:pPr>
+        <w:ind w:left="284"/>
+        <w:rPr>
+          <w:rFonts w:asciiTheme="minorHAnsi" w:hAnsiTheme="minorHAnsi"/>
+          <w:szCs w:val="22"/>
+        </w:rPr>
+      </w:pPr>
+      <w:r>
+        <w:rPr>
+          <w:rFonts w:asciiTheme="minorHAnsi" w:hAnsiTheme="minorHAnsi"/>
+          <w:szCs w:val="22"/>
+        </w:rPr>
+        <w:t xml:space="preserve">After 2 projects of difficult </w:t>
+      </w:r>
+      <w:r>
+        <w:rPr>
+          <w:rFonts w:asciiTheme="minorHAnsi" w:hAnsiTheme="minorHAnsi"/>
+          <w:i/>
+          <w:szCs w:val="22"/>
+        </w:rPr>
+        <w:t xml:space="preserve">flat &amp; structured interchange </w:t>
+      </w:r>
+      <w:r>
+        <w:rPr>
+          <w:rFonts w:asciiTheme="minorHAnsi" w:hAnsiTheme="minorHAnsi"/>
+          <w:szCs w:val="22"/>
+        </w:rPr>
+        <w:t>topics, I was able to choose from two projects:</w:t>
+      </w:r>
+    </w:p>
+    <w:p>
+      <w:pPr>
+        <w:pStyle w:val="Spacing"/>
+        <w:ind w:left="284"/>
+        <w:rPr>
+          <w:rFonts w:asciiTheme="minorHAnsi" w:hAnsiTheme="minorHAnsi"/>
+          <w:sz w:val="22"/>
+          <w:szCs w:val="22"/>
+          <w:lang w:val="en-US"/>
+        </w:rPr>
+      </w:pPr>
+    </w:p>
+    <w:p>
+      <w:pPr>
+        <w:ind w:left="568"/>
+        <w:rPr>
+          <w:rFonts w:asciiTheme="minorHAnsi" w:hAnsiTheme="minorHAnsi"/>
+          <w:szCs w:val="22"/>
+        </w:rPr>
+      </w:pPr>
+      <w:r>
+        <w:rPr>
+          <w:rFonts w:asciiTheme="minorHAnsi" w:hAnsiTheme="minorHAnsi"/>
+          <w:szCs w:val="22"/>
+        </w:rPr>
+        <w:t>- Automatic execution order</w:t>
+      </w:r>
+    </w:p>
+    <w:p>
+      <w:pPr>
+        <w:ind w:left="568"/>
+        <w:rPr>
+          <w:rFonts w:asciiTheme="minorHAnsi" w:hAnsiTheme="minorHAnsi"/>
+          <w:szCs w:val="22"/>
+        </w:rPr>
+      </w:pPr>
+      <w:r>
+        <w:rPr>
+          <w:rFonts w:asciiTheme="minorHAnsi" w:hAnsiTheme="minorHAnsi"/>
+          <w:szCs w:val="22"/>
+        </w:rPr>
+        <w:t>- Concepts as external modules</w:t>
+      </w:r>
+    </w:p>
+    <w:p>
+      <w:pPr>
+        <w:pStyle w:val="Spacing"/>
+        <w:ind w:left="284"/>
+        <w:rPr>
+          <w:rFonts w:asciiTheme="minorHAnsi" w:hAnsiTheme="minorHAnsi"/>
+          <w:sz w:val="22"/>
+          <w:szCs w:val="22"/>
+          <w:lang w:val="en-US"/>
+        </w:rPr>
+      </w:pPr>
+    </w:p>
+    <w:p>
+      <w:pPr>
+        <w:ind w:left="284"/>
+        <w:rPr>
+          <w:rFonts w:asciiTheme="minorHAnsi" w:hAnsiTheme="minorHAnsi"/>
+          <w:szCs w:val="22"/>
+        </w:rPr>
+      </w:pPr>
+      <w:r>
+        <w:rPr>
+          <w:rFonts w:asciiTheme="minorHAnsi" w:hAnsiTheme="minorHAnsi"/>
+          <w:szCs w:val="22"/>
+        </w:rPr>
+        <w:t xml:space="preserve">First I chose the project </w:t>
+      </w:r>
+      <w:r>
+        <w:rPr>
+          <w:rFonts w:asciiTheme="minorHAnsi" w:hAnsiTheme="minorHAnsi"/>
+          <w:i/>
+          <w:szCs w:val="22"/>
+        </w:rPr>
+        <w:t>concepts as external modules</w:t>
+      </w:r>
+      <w:r>
+        <w:rPr>
+          <w:rFonts w:asciiTheme="minorHAnsi" w:hAnsiTheme="minorHAnsi"/>
+          <w:szCs w:val="22"/>
+        </w:rPr>
+        <w:t>. It was much different material compared to the flat &amp; structured interchange topics. It would give me a break from the difficult flat &amp; structured interchange topics.</w:t>
+      </w:r>
+    </w:p>
+    <w:p>
+      <w:pPr>
+        <w:pStyle w:val="Spacing"/>
+        <w:ind w:left="284"/>
+        <w:rPr>
+          <w:rFonts w:asciiTheme="minorHAnsi" w:hAnsiTheme="minorHAnsi"/>
+          <w:sz w:val="22"/>
+          <w:szCs w:val="22"/>
+          <w:lang w:val="en-US"/>
+        </w:rPr>
+      </w:pPr>
+    </w:p>
+    <w:p>
+      <w:pPr>
+        <w:ind w:left="284"/>
+        <w:rPr>
+          <w:rFonts w:asciiTheme="minorHAnsi" w:hAnsiTheme="minorHAnsi"/>
+          <w:szCs w:val="22"/>
+        </w:rPr>
+      </w:pPr>
+      <w:r>
+        <w:rPr>
+          <w:rFonts w:asciiTheme="minorHAnsi" w:hAnsiTheme="minorHAnsi"/>
+          <w:szCs w:val="22"/>
+        </w:rPr>
+        <w:t xml:space="preserve">Automatic execution order may be the last unclarified topic, that has a big influence on the computer language and diagram expression. Automatic containment also needs adaptations, which frustrates me as well. It’s just the highest priority right now in the </w:t>
+      </w:r>
+      <w:r>
+        <w:rPr>
+          <w:rFonts w:asciiTheme="minorHAnsi" w:hAnsiTheme="minorHAnsi"/>
+          <w:i/>
+          <w:szCs w:val="22"/>
+        </w:rPr>
+        <w:t xml:space="preserve">Get Clearer View </w:t>
+      </w:r>
+      <w:r>
+        <w:rPr>
+          <w:rFonts w:asciiTheme="minorHAnsi" w:hAnsiTheme="minorHAnsi"/>
+          <w:szCs w:val="22"/>
+        </w:rPr>
+        <w:t>super-project.</w:t>
+      </w:r>
+    </w:p>
+    <w:p>
+      <w:pPr>
+        <w:pStyle w:val="Spacing"/>
+        <w:ind w:left="284"/>
+        <w:rPr>
+          <w:rFonts w:asciiTheme="minorHAnsi" w:hAnsiTheme="minorHAnsi"/>
+          <w:sz w:val="22"/>
+          <w:szCs w:val="22"/>
+          <w:lang w:val="en-US"/>
+        </w:rPr>
+      </w:pPr>
+    </w:p>
+    <w:p>
+      <w:pPr>
+        <w:ind w:left="284"/>
+        <w:rPr>
+          <w:rFonts w:asciiTheme="minorHAnsi" w:hAnsiTheme="minorHAnsi"/>
+          <w:szCs w:val="22"/>
+        </w:rPr>
+      </w:pPr>
+      <w:r>
+        <w:rPr>
+          <w:rFonts w:asciiTheme="minorHAnsi" w:hAnsiTheme="minorHAnsi"/>
+          <w:szCs w:val="22"/>
+        </w:rPr>
+        <w:t>Concepts as External Modules has to wait.</w:t>
+      </w:r>
+    </w:p>
+    <w:p>
+      <w:pPr>
+        <w:ind w:left="284"/>
+        <w:rPr>
+          <w:rFonts w:asciiTheme="minorHAnsi" w:hAnsiTheme="minorHAnsi"/>
+          <w:szCs w:val="22"/>
+        </w:rPr>
+      </w:pPr>
+      <w:r>
+        <w:rPr>
+          <w:rFonts w:asciiTheme="minorHAnsi" w:hAnsiTheme="minorHAnsi"/>
+          <w:szCs w:val="22"/>
+        </w:rPr>
+        <w:t>Automatic Object Formation will not influence the diagram notation much.</w:t>
+      </w:r>
+    </w:p>
+    <w:p>
+      <w:pPr>
+        <w:pStyle w:val="Spacing"/>
+        <w:ind w:left="284"/>
+        <w:rPr>
+          <w:rFonts w:asciiTheme="minorHAnsi" w:hAnsiTheme="minorHAnsi"/>
+          <w:sz w:val="22"/>
+          <w:szCs w:val="22"/>
+          <w:lang w:val="en-US"/>
+        </w:rPr>
+      </w:pPr>
+    </w:p>
+    <w:p>
+      <w:pPr>
+        <w:ind w:left="284"/>
+        <w:rPr>
+          <w:rFonts w:asciiTheme="minorHAnsi" w:hAnsiTheme="minorHAnsi"/>
+          <w:szCs w:val="22"/>
+        </w:rPr>
+      </w:pPr>
+      <w:r>
+        <w:rPr>
+          <w:rFonts w:asciiTheme="minorHAnsi" w:hAnsiTheme="minorHAnsi"/>
+          <w:szCs w:val="22"/>
+        </w:rPr>
+        <w:t>The goal of the project is to get a clear view on automatic execution order</w:t>
+      </w:r>
+      <w:r>
+        <w:rPr>
+          <w:rFonts w:asciiTheme="minorHAnsi" w:hAnsiTheme="minorHAnsi"/>
+          <w:szCs w:val="22"/>
+        </w:rPr>
+        <w:t>.</w:t>
+      </w:r>
+    </w:p>
+    <w:p>
+      <w:pPr>
+        <w:pStyle w:val="Spacing"/>
+        <w:ind w:left="284"/>
+        <w:rPr>
+          <w:rFonts w:asciiTheme="minorHAnsi" w:hAnsiTheme="minorHAnsi"/>
+          <w:sz w:val="22"/>
+          <w:szCs w:val="22"/>
+          <w:lang w:val="en-US"/>
+        </w:rPr>
+      </w:pPr>
+    </w:p>
+    <w:p>
+      <w:pPr>
+        <w:ind w:left="284"/>
+        <w:rPr>
+          <w:rFonts w:asciiTheme="minorHAnsi" w:hAnsiTheme="minorHAnsi"/>
+          <w:szCs w:val="22"/>
+        </w:rPr>
+      </w:pPr>
+      <w:r>
+        <w:rPr>
+          <w:rFonts w:asciiTheme="minorHAnsi" w:hAnsiTheme="minorHAnsi"/>
+          <w:szCs w:val="22"/>
+        </w:rPr>
+        <w:t>The means of the goal were:</w:t>
+      </w:r>
+    </w:p>
+    <w:p>
+      <w:pPr>
+        <w:pStyle w:val="Spacing"/>
+        <w:ind w:left="284"/>
+        <w:rPr>
+          <w:rFonts w:asciiTheme="minorHAnsi" w:hAnsiTheme="minorHAnsi"/>
+          <w:sz w:val="22"/>
+          <w:szCs w:val="22"/>
+          <w:lang w:val="en-US"/>
+        </w:rPr>
+      </w:pPr>
+    </w:p>
+    <w:p>
+      <w:pPr>
+        <w:ind w:left="690" w:hanging="122"/>
+        <w:rPr>
+          <w:rFonts w:asciiTheme="minorHAnsi" w:hAnsiTheme="minorHAnsi"/>
+          <w:szCs w:val="22"/>
+        </w:rPr>
+      </w:pPr>
+      <w:r>
+        <w:rPr>
+          <w:rFonts w:asciiTheme="minorHAnsi" w:hAnsiTheme="minorHAnsi"/>
+          <w:szCs w:val="22"/>
+        </w:rPr>
+        <w:t>- Work out automatic execution order</w:t>
+      </w:r>
+    </w:p>
+    <w:p>
+      <w:pPr>
+        <w:ind w:left="690" w:hanging="122"/>
+        <w:rPr>
+          <w:rFonts w:asciiTheme="minorHAnsi" w:hAnsiTheme="minorHAnsi"/>
+          <w:szCs w:val="22"/>
+        </w:rPr>
+      </w:pPr>
+      <w:r>
+        <w:rPr>
+          <w:rFonts w:asciiTheme="minorHAnsi" w:hAnsiTheme="minorHAnsi"/>
+          <w:szCs w:val="22"/>
+        </w:rPr>
+        <w:t>- Adapt the article automatic containment</w:t>
+      </w:r>
+    </w:p>
+    <w:p>
+      <w:pPr>
+        <w:pStyle w:val="Spacing"/>
+        <w:ind w:left="284"/>
+        <w:rPr>
+          <w:rFonts w:asciiTheme="minorHAnsi" w:hAnsiTheme="minorHAnsi"/>
+          <w:sz w:val="22"/>
+          <w:szCs w:val="22"/>
+          <w:lang w:val="en-US"/>
+        </w:rPr>
+      </w:pPr>
+    </w:p>
+    <w:p>
+      <w:pPr>
+        <w:ind w:left="284"/>
+        <w:rPr>
+          <w:rFonts w:asciiTheme="minorHAnsi" w:hAnsiTheme="minorHAnsi"/>
+          <w:szCs w:val="22"/>
+        </w:rPr>
+      </w:pPr>
+      <w:r>
+        <w:rPr>
+          <w:rFonts w:asciiTheme="minorHAnsi" w:hAnsiTheme="minorHAnsi"/>
+          <w:szCs w:val="22"/>
+        </w:rPr>
+        <w:t>There were plans to write or adapt other articles as well:</w:t>
+      </w:r>
+    </w:p>
+    <w:p>
+      <w:pPr>
+        <w:pStyle w:val="Spacing"/>
+        <w:ind w:left="284"/>
+        <w:rPr>
+          <w:rFonts w:asciiTheme="minorHAnsi" w:hAnsiTheme="minorHAnsi"/>
+          <w:sz w:val="22"/>
+          <w:szCs w:val="22"/>
+          <w:lang w:val="en-US"/>
+        </w:rPr>
+      </w:pPr>
+    </w:p>
+    <w:p>
+      <w:pPr>
+        <w:ind w:left="568"/>
+        <w:rPr>
+          <w:rFonts w:asciiTheme="minorHAnsi" w:hAnsiTheme="minorHAnsi"/>
+          <w:szCs w:val="22"/>
+        </w:rPr>
+      </w:pPr>
+      <w:r>
+        <w:rPr>
+          <w:rFonts w:asciiTheme="minorHAnsi" w:hAnsiTheme="minorHAnsi"/>
+          <w:szCs w:val="22"/>
+        </w:rPr>
+        <w:t>- Relational = Object Oriented (new article)</w:t>
+      </w:r>
+    </w:p>
+    <w:p>
+      <w:pPr>
+        <w:ind w:left="568"/>
+        <w:rPr>
+          <w:rFonts w:asciiTheme="minorHAnsi" w:hAnsiTheme="minorHAnsi"/>
+          <w:szCs w:val="22"/>
+        </w:rPr>
+      </w:pPr>
+      <w:r>
+        <w:rPr>
+          <w:rFonts w:asciiTheme="minorHAnsi" w:hAnsiTheme="minorHAnsi"/>
+          <w:szCs w:val="22"/>
+        </w:rPr>
+        <w:t>- Class = Prototype (new article)</w:t>
+      </w:r>
+    </w:p>
+    <w:p>
+      <w:pPr>
+        <w:ind w:left="568"/>
+        <w:rPr>
+          <w:rFonts w:asciiTheme="minorHAnsi" w:hAnsiTheme="minorHAnsi"/>
+          <w:szCs w:val="22"/>
+        </w:rPr>
+      </w:pPr>
+      <w:r>
+        <w:rPr>
+          <w:rFonts w:asciiTheme="minorHAnsi" w:hAnsiTheme="minorHAnsi"/>
+          <w:szCs w:val="22"/>
+        </w:rPr>
+        <w:t xml:space="preserve">- </w:t>
+      </w:r>
+      <w:r>
+        <w:rPr>
+          <w:rFonts w:asciiTheme="minorHAnsi" w:hAnsiTheme="minorHAnsi"/>
+          <w:szCs w:val="22"/>
+        </w:rPr>
+        <w:t>Symbol = Creator.doc</w:t>
+      </w:r>
+    </w:p>
+    <w:p>
+      <w:pPr>
+        <w:ind w:left="568"/>
+        <w:rPr>
+          <w:rFonts w:asciiTheme="minorHAnsi" w:hAnsiTheme="minorHAnsi"/>
+          <w:szCs w:val="22"/>
+        </w:rPr>
+      </w:pPr>
+      <w:r>
+        <w:rPr>
+          <w:rFonts w:asciiTheme="minorHAnsi" w:hAnsiTheme="minorHAnsi"/>
+          <w:szCs w:val="22"/>
+        </w:rPr>
+        <w:t>- Internet as a single computer.</w:t>
+      </w:r>
+    </w:p>
+    <w:p>
+      <w:pPr>
+        <w:pStyle w:val="Spacing"/>
+        <w:ind w:left="284"/>
+        <w:rPr>
+          <w:rFonts w:asciiTheme="minorHAnsi" w:hAnsiTheme="minorHAnsi"/>
+          <w:sz w:val="22"/>
+          <w:szCs w:val="22"/>
+          <w:lang w:val="en-US"/>
+        </w:rPr>
+      </w:pPr>
+    </w:p>
+    <w:p>
+      <w:pPr>
+        <w:ind w:left="284"/>
+        <w:rPr>
+          <w:rFonts w:asciiTheme="minorHAnsi" w:hAnsiTheme="minorHAnsi"/>
+          <w:szCs w:val="22"/>
+        </w:rPr>
+      </w:pPr>
+      <w:r>
+        <w:rPr>
+          <w:rFonts w:asciiTheme="minorHAnsi" w:hAnsiTheme="minorHAnsi"/>
+          <w:szCs w:val="22"/>
+        </w:rPr>
+        <w:t xml:space="preserve">But after a brainstorm about automatic execution order, the goal of the super project </w:t>
+      </w:r>
+      <w:r>
+        <w:rPr>
+          <w:rFonts w:asciiTheme="minorHAnsi" w:hAnsiTheme="minorHAnsi"/>
+          <w:i/>
+          <w:szCs w:val="22"/>
+        </w:rPr>
+        <w:t>Get Clearer View</w:t>
+      </w:r>
+      <w:r>
+        <w:rPr>
+          <w:rFonts w:asciiTheme="minorHAnsi" w:hAnsiTheme="minorHAnsi"/>
+          <w:szCs w:val="22"/>
+        </w:rPr>
+        <w:t xml:space="preserve"> was already reached.</w:t>
+      </w:r>
+    </w:p>
+    <w:p>
+      <w:pPr>
+        <w:ind w:left="284"/>
+        <w:rPr>
+          <w:rFonts w:asciiTheme="minorHAnsi" w:hAnsiTheme="minorHAnsi"/>
+          <w:szCs w:val="22"/>
+        </w:rPr>
+      </w:pPr>
+      <w:r>
+        <w:rPr>
+          <w:rFonts w:asciiTheme="minorHAnsi" w:hAnsiTheme="minorHAnsi"/>
+          <w:szCs w:val="22"/>
+        </w:rPr>
+        <w:t>Automatic execution will have some influence on the diagram, but not a lot.</w:t>
+      </w:r>
+    </w:p>
+    <w:p>
+      <w:pPr>
+        <w:pStyle w:val="Heading3"/>
+        <w:rPr>
+          <w:rFonts w:asciiTheme="minorHAnsi" w:hAnsiTheme="minorHAnsi"/>
+          <w:szCs w:val="22"/>
+        </w:rPr>
+      </w:pPr>
+      <w:r>
+        <w:rPr>
+          <w:rFonts w:asciiTheme="minorHAnsi" w:hAnsiTheme="minorHAnsi"/>
+          <w:szCs w:val="22"/>
+        </w:rPr>
+        <w:t xml:space="preserve">Date &amp; </w:t>
+      </w:r>
+      <w:r>
+        <w:rPr>
+          <w:rFonts w:asciiTheme="minorHAnsi" w:hAnsiTheme="minorHAnsi"/>
+          <w:szCs w:val="22"/>
+        </w:rPr>
+        <w:t>Time</w:t>
+      </w:r>
+    </w:p>
+    <w:p>
+      <w:pPr>
+        <w:ind w:left="284"/>
+        <w:rPr>
+          <w:rFonts w:asciiTheme="minorHAnsi" w:hAnsiTheme="minorHAnsi"/>
           <w:i/>
           <w:iCs/>
-          <w:sz w:val="20"/>
-          <w:szCs w:val="28"/>
-        </w:rPr>
-        <w:t xml:space="preserve">Author: </w:t>
-      </w:r>
-      <w:r>
-        <w:rPr>
+          <w:szCs w:val="22"/>
+        </w:rPr>
+      </w:pPr>
+      <w:bookmarkStart w:id="0" w:name="_Hlk39177580"/>
+      <w:r>
+        <w:rPr>
+          <w:rFonts w:asciiTheme="minorHAnsi" w:hAnsiTheme="minorHAnsi"/>
           <w:i/>
           <w:iCs/>
-          <w:sz w:val="20"/>
-          <w:szCs w:val="28"/>
-        </w:rPr>
-        <w:t xml:space="preserve">JJ </w:t>
-      </w:r>
-      <w:r>
-        <w:rPr>
-          <w:i/>
-          <w:iCs/>
-          <w:sz w:val="20"/>
-          <w:szCs w:val="28"/>
-        </w:rPr>
-        <w:t>van Zon</w:t>
-      </w:r>
-    </w:p>
-    <w:p>
-      <w:pPr>
-        <w:ind w:left="284"/>
-        <w:rPr>
-          <w:i/>
-          <w:iCs/>
-          <w:sz w:val="20"/>
-          <w:szCs w:val="28"/>
-        </w:rPr>
-      </w:pPr>
-      <w:r>
-        <w:rPr>
-          <w:i/>
-          <w:iCs/>
-          <w:sz w:val="20"/>
-          <w:szCs w:val="28"/>
-        </w:rPr>
-        <w:t>Location: Oosterhout</w:t>
-      </w:r>
-      <w:r>
-        <w:rPr>
-          <w:i/>
-          <w:iCs/>
-          <w:sz w:val="20"/>
-          <w:szCs w:val="28"/>
-        </w:rPr>
-        <w:t>, The Netherlands</w:t>
-      </w:r>
-    </w:p>
-    <w:p/>
-    <w:p>
-      <w:pPr>
-        <w:pStyle w:val="Heading3"/>
-        <w:rPr>
-          <w:rFonts w:asciiTheme="minorHAnsi" w:hAnsiTheme="minorHAnsi"/>
-          <w:szCs w:val="22"/>
-        </w:rPr>
-      </w:pPr>
-      <w:r>
-        <w:rPr>
-          <w:rFonts w:asciiTheme="minorHAnsi" w:hAnsiTheme="minorHAnsi"/>
-          <w:szCs w:val="22"/>
-        </w:rPr>
-        <w:t>Super-</w:t>
-      </w:r>
-      <w:r>
-        <w:rPr>
-          <w:rFonts w:asciiTheme="minorHAnsi" w:hAnsiTheme="minorHAnsi"/>
-          <w:szCs w:val="22"/>
-        </w:rPr>
-        <w:t>P</w:t>
-      </w:r>
-      <w:r>
-        <w:rPr>
-          <w:rFonts w:asciiTheme="minorHAnsi" w:hAnsiTheme="minorHAnsi"/>
-          <w:szCs w:val="22"/>
-        </w:rPr>
-        <w:t>roject</w:t>
-      </w:r>
-    </w:p>
-    <w:p>
-      <w:pPr>
-        <w:ind w:left="284"/>
-        <w:rPr>
-          <w:rFonts w:asciiTheme="minorHAnsi" w:hAnsiTheme="minorHAnsi"/>
-          <w:szCs w:val="22"/>
-        </w:rPr>
-      </w:pPr>
-      <w:r>
-        <w:rPr>
-          <w:rFonts w:asciiTheme="minorHAnsi" w:hAnsiTheme="minorHAnsi"/>
-          <w:szCs w:val="22"/>
-        </w:rPr>
-        <w:t>Document Computer Language</w:t>
-      </w:r>
-      <w:r>
-        <w:rPr>
-          <w:rFonts w:asciiTheme="minorHAnsi" w:hAnsiTheme="minorHAnsi"/>
-          <w:szCs w:val="22"/>
-        </w:rPr>
-        <w:t>, Get Clearer View over Difficult Topics</w:t>
-      </w:r>
-    </w:p>
-    <w:p>
-      <w:pPr>
-        <w:ind w:left="284"/>
-        <w:rPr>
-          <w:rFonts w:asciiTheme="minorHAnsi" w:hAnsiTheme="minorHAnsi"/>
-          <w:szCs w:val="22"/>
-        </w:rPr>
-      </w:pPr>
-    </w:p>
-    <w:p>
-      <w:pPr>
-        <w:ind w:left="284"/>
-        <w:jc w:val="both"/>
-        <w:rPr>
-          <w:rFonts w:asciiTheme="minorHAnsi" w:hAnsiTheme="minorHAnsi"/>
-          <w:szCs w:val="22"/>
-        </w:rPr>
-      </w:pPr>
-      <w:r>
-        <w:rPr>
-          <w:rFonts w:asciiTheme="minorHAnsi" w:hAnsiTheme="minorHAnsi"/>
-          <w:szCs w:val="22"/>
-        </w:rPr>
-        <w:t>(</w:t>
-      </w:r>
-      <w:r>
-        <w:rPr>
-          <w:rFonts w:asciiTheme="minorHAnsi" w:hAnsiTheme="minorHAnsi"/>
-          <w:szCs w:val="22"/>
-        </w:rPr>
-        <w:t xml:space="preserve">This project was originally intermixed with the </w:t>
-      </w:r>
-      <w:r>
-        <w:rPr>
-          <w:rFonts w:asciiTheme="minorHAnsi" w:hAnsiTheme="minorHAnsi"/>
-          <w:szCs w:val="22"/>
-        </w:rPr>
-        <w:t>sub-</w:t>
-      </w:r>
-      <w:r>
-        <w:rPr>
-          <w:rFonts w:asciiTheme="minorHAnsi" w:hAnsiTheme="minorHAnsi"/>
-          <w:szCs w:val="22"/>
-        </w:rPr>
-        <w:t xml:space="preserve">project </w:t>
-      </w:r>
-      <w:r>
-        <w:rPr>
-          <w:rFonts w:asciiTheme="minorHAnsi" w:hAnsiTheme="minorHAnsi"/>
-          <w:i/>
-          <w:iCs/>
-          <w:szCs w:val="22"/>
-        </w:rPr>
-        <w:t>Diagram Notation Specs 2008-05</w:t>
-      </w:r>
-      <w:r>
-        <w:rPr>
-          <w:rFonts w:asciiTheme="minorHAnsi" w:hAnsiTheme="minorHAnsi"/>
-          <w:szCs w:val="22"/>
-        </w:rPr>
-        <w:t>, but then the scope was split in two.)</w:t>
-      </w:r>
-    </w:p>
-    <w:p>
-      <w:pPr>
-        <w:pStyle w:val="Heading3"/>
-        <w:rPr>
-          <w:rFonts w:asciiTheme="minorHAnsi" w:hAnsiTheme="minorHAnsi"/>
-          <w:szCs w:val="22"/>
-        </w:rPr>
-      </w:pPr>
-      <w:r>
-        <w:rPr>
-          <w:rFonts w:asciiTheme="minorHAnsi" w:hAnsiTheme="minorHAnsi"/>
-          <w:szCs w:val="22"/>
-        </w:rPr>
-        <w:t>Goa</w:t>
-      </w:r>
-      <w:r>
-        <w:rPr>
-          <w:rFonts w:asciiTheme="minorHAnsi" w:hAnsiTheme="minorHAnsi"/>
-          <w:szCs w:val="22"/>
-        </w:rPr>
-        <w:t>l</w:t>
-      </w:r>
-    </w:p>
-    <w:p>
-      <w:pPr>
-        <w:ind w:left="284"/>
-        <w:rPr>
-          <w:rFonts w:asciiTheme="minorHAnsi" w:hAnsiTheme="minorHAnsi"/>
-          <w:szCs w:val="22"/>
-        </w:rPr>
-      </w:pPr>
-      <w:bookmarkStart w:id="0" w:name="_GoBack"/>
-      <w:bookmarkEnd w:id="0"/>
-      <w:r>
-        <w:rPr>
-          <w:rFonts w:asciiTheme="minorHAnsi" w:hAnsiTheme="minorHAnsi"/>
-          <w:szCs w:val="22"/>
-        </w:rPr>
-        <w:t xml:space="preserve">After 2 projects of difficult </w:t>
-      </w:r>
-      <w:r>
-        <w:rPr>
-          <w:rFonts w:asciiTheme="minorHAnsi" w:hAnsiTheme="minorHAnsi"/>
-          <w:i/>
-          <w:szCs w:val="22"/>
-        </w:rPr>
-        <w:t xml:space="preserve">flat &amp; structured interchange </w:t>
-      </w:r>
-      <w:r>
-        <w:rPr>
-          <w:rFonts w:asciiTheme="minorHAnsi" w:hAnsiTheme="minorHAnsi"/>
-          <w:szCs w:val="22"/>
-        </w:rPr>
-        <w:t>topics, I was able to choose from two projects:</w:t>
-      </w:r>
-    </w:p>
-    <w:p>
-      <w:pPr>
-        <w:pStyle w:val="Spacing"/>
-        <w:ind w:left="284"/>
-        <w:rPr>
-          <w:rFonts w:asciiTheme="minorHAnsi" w:hAnsiTheme="minorHAnsi"/>
-          <w:sz w:val="22"/>
-          <w:szCs w:val="22"/>
-          <w:lang w:val="en-US"/>
-        </w:rPr>
-      </w:pPr>
-    </w:p>
-    <w:p>
-      <w:pPr>
-        <w:ind w:left="568"/>
-        <w:rPr>
-          <w:rFonts w:asciiTheme="minorHAnsi" w:hAnsiTheme="minorHAnsi"/>
-          <w:szCs w:val="22"/>
-        </w:rPr>
-      </w:pPr>
-      <w:r>
-        <w:rPr>
-          <w:rFonts w:asciiTheme="minorHAnsi" w:hAnsiTheme="minorHAnsi"/>
-          <w:szCs w:val="22"/>
-        </w:rPr>
-        <w:t>- Automatic execution order</w:t>
-      </w:r>
-    </w:p>
-    <w:p>
-      <w:pPr>
-        <w:ind w:left="568"/>
-        <w:rPr>
-          <w:rFonts w:asciiTheme="minorHAnsi" w:hAnsiTheme="minorHAnsi"/>
-          <w:szCs w:val="22"/>
-        </w:rPr>
-      </w:pPr>
-      <w:r>
-        <w:rPr>
-          <w:rFonts w:asciiTheme="minorHAnsi" w:hAnsiTheme="minorHAnsi"/>
-          <w:szCs w:val="22"/>
-        </w:rPr>
-        <w:t>- Concepts as external modules</w:t>
-      </w:r>
-    </w:p>
-    <w:p>
-      <w:pPr>
-        <w:pStyle w:val="Spacing"/>
-        <w:ind w:left="284"/>
-        <w:rPr>
-          <w:rFonts w:asciiTheme="minorHAnsi" w:hAnsiTheme="minorHAnsi"/>
-          <w:sz w:val="22"/>
-          <w:szCs w:val="22"/>
-          <w:lang w:val="en-US"/>
-        </w:rPr>
-      </w:pPr>
-    </w:p>
-    <w:p>
-      <w:pPr>
-        <w:ind w:left="284"/>
-        <w:rPr>
-          <w:rFonts w:asciiTheme="minorHAnsi" w:hAnsiTheme="minorHAnsi"/>
-          <w:szCs w:val="22"/>
-        </w:rPr>
-      </w:pPr>
-      <w:r>
-        <w:rPr>
-          <w:rFonts w:asciiTheme="minorHAnsi" w:hAnsiTheme="minorHAnsi"/>
-          <w:szCs w:val="22"/>
-        </w:rPr>
-        <w:t xml:space="preserve">First I chose the project </w:t>
-      </w:r>
-      <w:r>
-        <w:rPr>
-          <w:rFonts w:asciiTheme="minorHAnsi" w:hAnsiTheme="minorHAnsi"/>
-          <w:i/>
-          <w:szCs w:val="22"/>
-        </w:rPr>
-        <w:t>concepts as external modules</w:t>
-      </w:r>
-      <w:r>
-        <w:rPr>
-          <w:rFonts w:asciiTheme="minorHAnsi" w:hAnsiTheme="minorHAnsi"/>
-          <w:szCs w:val="22"/>
-        </w:rPr>
-        <w:t>. It was much different material compared to the flat &amp; structured interchange topics. It would give me a break from the difficult flat &amp; structured interchange topics.</w:t>
-      </w:r>
-    </w:p>
-    <w:p>
-      <w:pPr>
-        <w:pStyle w:val="Spacing"/>
-        <w:ind w:left="284"/>
-        <w:rPr>
-          <w:rFonts w:asciiTheme="minorHAnsi" w:hAnsiTheme="minorHAnsi"/>
-          <w:sz w:val="22"/>
-          <w:szCs w:val="22"/>
-          <w:lang w:val="en-US"/>
-        </w:rPr>
-      </w:pPr>
-    </w:p>
-    <w:p>
-      <w:pPr>
-        <w:ind w:left="284"/>
-        <w:rPr>
-          <w:rFonts w:asciiTheme="minorHAnsi" w:hAnsiTheme="minorHAnsi"/>
-          <w:szCs w:val="22"/>
-        </w:rPr>
-      </w:pPr>
-      <w:r>
-        <w:rPr>
-          <w:rFonts w:asciiTheme="minorHAnsi" w:hAnsiTheme="minorHAnsi"/>
-          <w:szCs w:val="22"/>
-        </w:rPr>
-        <w:t xml:space="preserve">Automatic execution order may be the last unclarified topic, that has a big influence on the computer language and diagram expression. Automatic containment also needs adaptations, which frustrates me as well. It’s just the highest priority right now in the </w:t>
-      </w:r>
-      <w:r>
-        <w:rPr>
-          <w:rFonts w:asciiTheme="minorHAnsi" w:hAnsiTheme="minorHAnsi"/>
-          <w:i/>
-          <w:szCs w:val="22"/>
-        </w:rPr>
-        <w:t xml:space="preserve">Get Clearer View </w:t>
-      </w:r>
-      <w:r>
-        <w:rPr>
-          <w:rFonts w:asciiTheme="minorHAnsi" w:hAnsiTheme="minorHAnsi"/>
-          <w:szCs w:val="22"/>
-        </w:rPr>
-        <w:t>super-project.</w:t>
-      </w:r>
-    </w:p>
-    <w:p>
-      <w:pPr>
-        <w:pStyle w:val="Spacing"/>
-        <w:ind w:left="284"/>
-        <w:rPr>
-          <w:rFonts w:asciiTheme="minorHAnsi" w:hAnsiTheme="minorHAnsi"/>
-          <w:sz w:val="22"/>
-          <w:szCs w:val="22"/>
-          <w:lang w:val="en-US"/>
-        </w:rPr>
-      </w:pPr>
-    </w:p>
-    <w:p>
-      <w:pPr>
-        <w:ind w:left="284"/>
-        <w:rPr>
-          <w:rFonts w:asciiTheme="minorHAnsi" w:hAnsiTheme="minorHAnsi"/>
-          <w:szCs w:val="22"/>
-        </w:rPr>
-      </w:pPr>
-      <w:r>
-        <w:rPr>
-          <w:rFonts w:asciiTheme="minorHAnsi" w:hAnsiTheme="minorHAnsi"/>
-          <w:szCs w:val="22"/>
-        </w:rPr>
-        <w:t>Concepts as External Modules has to wait.</w:t>
-      </w:r>
-    </w:p>
-    <w:p>
-      <w:pPr>
-        <w:ind w:left="284"/>
-        <w:rPr>
-          <w:rFonts w:asciiTheme="minorHAnsi" w:hAnsiTheme="minorHAnsi"/>
-          <w:szCs w:val="22"/>
-        </w:rPr>
-      </w:pPr>
-      <w:r>
-        <w:rPr>
-          <w:rFonts w:asciiTheme="minorHAnsi" w:hAnsiTheme="minorHAnsi"/>
-          <w:szCs w:val="22"/>
-        </w:rPr>
-        <w:t>Automatic Object Formation will not influence the diagram notation much.</w:t>
-      </w:r>
-    </w:p>
-    <w:p>
-      <w:pPr>
-        <w:pStyle w:val="Spacing"/>
-        <w:ind w:left="284"/>
-        <w:rPr>
-          <w:rFonts w:asciiTheme="minorHAnsi" w:hAnsiTheme="minorHAnsi"/>
-          <w:sz w:val="22"/>
-          <w:szCs w:val="22"/>
-          <w:lang w:val="en-US"/>
-        </w:rPr>
-      </w:pPr>
-    </w:p>
-    <w:p>
-      <w:pPr>
-        <w:ind w:left="284"/>
-        <w:rPr>
-          <w:rFonts w:asciiTheme="minorHAnsi" w:hAnsiTheme="minorHAnsi"/>
-          <w:szCs w:val="22"/>
-        </w:rPr>
-      </w:pPr>
-      <w:r>
-        <w:rPr>
-          <w:rFonts w:asciiTheme="minorHAnsi" w:hAnsiTheme="minorHAnsi"/>
-          <w:szCs w:val="22"/>
-        </w:rPr>
-        <w:t>The goal of the project is to get a clear view on automatic execution order</w:t>
-      </w:r>
-      <w:r>
-        <w:rPr>
-          <w:rFonts w:asciiTheme="minorHAnsi" w:hAnsiTheme="minorHAnsi"/>
-          <w:szCs w:val="22"/>
-        </w:rPr>
-        <w:t>.</w:t>
-      </w:r>
-    </w:p>
-    <w:p>
-      <w:pPr>
-        <w:pStyle w:val="Spacing"/>
-        <w:ind w:left="284"/>
-        <w:rPr>
-          <w:rFonts w:asciiTheme="minorHAnsi" w:hAnsiTheme="minorHAnsi"/>
-          <w:sz w:val="22"/>
-          <w:szCs w:val="22"/>
-          <w:lang w:val="en-US"/>
-        </w:rPr>
-      </w:pPr>
-    </w:p>
-    <w:p>
-      <w:pPr>
-        <w:ind w:left="284"/>
-        <w:rPr>
-          <w:rFonts w:asciiTheme="minorHAnsi" w:hAnsiTheme="minorHAnsi"/>
-          <w:szCs w:val="22"/>
-        </w:rPr>
-      </w:pPr>
-      <w:r>
-        <w:rPr>
-          <w:rFonts w:asciiTheme="minorHAnsi" w:hAnsiTheme="minorHAnsi"/>
-          <w:szCs w:val="22"/>
-        </w:rPr>
-        <w:t>The means of the goal were:</w:t>
-      </w:r>
-    </w:p>
-    <w:p>
-      <w:pPr>
-        <w:pStyle w:val="Spacing"/>
-        <w:ind w:left="284"/>
-        <w:rPr>
-          <w:rFonts w:asciiTheme="minorHAnsi" w:hAnsiTheme="minorHAnsi"/>
-          <w:sz w:val="22"/>
-          <w:szCs w:val="22"/>
-          <w:lang w:val="en-US"/>
-        </w:rPr>
-      </w:pPr>
-    </w:p>
-    <w:p>
-      <w:pPr>
-        <w:ind w:left="690" w:hanging="122"/>
-        <w:rPr>
-          <w:rFonts w:asciiTheme="minorHAnsi" w:hAnsiTheme="minorHAnsi"/>
-          <w:szCs w:val="22"/>
-        </w:rPr>
-      </w:pPr>
-      <w:r>
-        <w:rPr>
-          <w:rFonts w:asciiTheme="minorHAnsi" w:hAnsiTheme="minorHAnsi"/>
-          <w:szCs w:val="22"/>
-        </w:rPr>
-        <w:t>- Work out automatic execution order</w:t>
-      </w:r>
-    </w:p>
-    <w:p>
-      <w:pPr>
-        <w:ind w:left="690" w:hanging="122"/>
-        <w:rPr>
-          <w:rFonts w:asciiTheme="minorHAnsi" w:hAnsiTheme="minorHAnsi"/>
-          <w:szCs w:val="22"/>
-        </w:rPr>
-      </w:pPr>
-      <w:r>
-        <w:rPr>
-          <w:rFonts w:asciiTheme="minorHAnsi" w:hAnsiTheme="minorHAnsi"/>
-          <w:szCs w:val="22"/>
-        </w:rPr>
-        <w:t>- Adapt the article automatic containment</w:t>
-      </w:r>
-    </w:p>
-    <w:p>
-      <w:pPr>
-        <w:pStyle w:val="Spacing"/>
-        <w:ind w:left="284"/>
-        <w:rPr>
-          <w:rFonts w:asciiTheme="minorHAnsi" w:hAnsiTheme="minorHAnsi"/>
-          <w:sz w:val="22"/>
-          <w:szCs w:val="22"/>
-          <w:lang w:val="en-US"/>
-        </w:rPr>
-      </w:pPr>
-    </w:p>
-    <w:p>
-      <w:pPr>
-        <w:ind w:left="284"/>
-        <w:rPr>
-          <w:rFonts w:asciiTheme="minorHAnsi" w:hAnsiTheme="minorHAnsi"/>
-          <w:szCs w:val="22"/>
-        </w:rPr>
-      </w:pPr>
-      <w:r>
-        <w:rPr>
-          <w:rFonts w:asciiTheme="minorHAnsi" w:hAnsiTheme="minorHAnsi"/>
-          <w:szCs w:val="22"/>
-        </w:rPr>
-        <w:t>There were plans to write or adapt other articles as well:</w:t>
-      </w:r>
-    </w:p>
-    <w:p>
-      <w:pPr>
-        <w:pStyle w:val="Spacing"/>
-        <w:ind w:left="284"/>
-        <w:rPr>
-          <w:rFonts w:asciiTheme="minorHAnsi" w:hAnsiTheme="minorHAnsi"/>
-          <w:sz w:val="22"/>
-          <w:szCs w:val="22"/>
-          <w:lang w:val="en-US"/>
-        </w:rPr>
-      </w:pPr>
-    </w:p>
-    <w:p>
-      <w:pPr>
-        <w:ind w:left="568"/>
-        <w:rPr>
-          <w:rFonts w:asciiTheme="minorHAnsi" w:hAnsiTheme="minorHAnsi"/>
-          <w:szCs w:val="22"/>
-        </w:rPr>
-      </w:pPr>
-      <w:r>
-        <w:rPr>
-          <w:rFonts w:asciiTheme="minorHAnsi" w:hAnsiTheme="minorHAnsi"/>
-          <w:szCs w:val="22"/>
-        </w:rPr>
-        <w:t>- Relational = Object Oriented (new article)</w:t>
-      </w:r>
-    </w:p>
-    <w:p>
-      <w:pPr>
-        <w:ind w:left="568"/>
-        <w:rPr>
-          <w:rFonts w:asciiTheme="minorHAnsi" w:hAnsiTheme="minorHAnsi"/>
-          <w:szCs w:val="22"/>
-        </w:rPr>
-      </w:pPr>
-      <w:r>
-        <w:rPr>
-          <w:rFonts w:asciiTheme="minorHAnsi" w:hAnsiTheme="minorHAnsi"/>
-          <w:szCs w:val="22"/>
-        </w:rPr>
-        <w:t>- Class = Prototype (new article)</w:t>
-      </w:r>
-    </w:p>
-    <w:p>
-      <w:pPr>
-        <w:ind w:left="568"/>
-        <w:rPr>
-          <w:rFonts w:asciiTheme="minorHAnsi" w:hAnsiTheme="minorHAnsi"/>
-          <w:szCs w:val="22"/>
-        </w:rPr>
-      </w:pPr>
-      <w:r>
-        <w:rPr>
-          <w:rFonts w:asciiTheme="minorHAnsi" w:hAnsiTheme="minorHAnsi"/>
-          <w:szCs w:val="22"/>
-        </w:rPr>
-        <w:t xml:space="preserve">- </w:t>
-      </w:r>
-      <w:r>
-        <w:rPr>
-          <w:rFonts w:asciiTheme="minorHAnsi" w:hAnsiTheme="minorHAnsi"/>
-          <w:szCs w:val="22"/>
-        </w:rPr>
-        <w:t>Symbol = Creator.doc</w:t>
-      </w:r>
-    </w:p>
-    <w:p>
-      <w:pPr>
-        <w:ind w:left="568"/>
-        <w:rPr>
-          <w:rFonts w:asciiTheme="minorHAnsi" w:hAnsiTheme="minorHAnsi"/>
-          <w:szCs w:val="22"/>
-        </w:rPr>
-      </w:pPr>
-      <w:r>
-        <w:rPr>
-          <w:rFonts w:asciiTheme="minorHAnsi" w:hAnsiTheme="minorHAnsi"/>
-          <w:szCs w:val="22"/>
-        </w:rPr>
-        <w:t>- Internet as a single computer.</w:t>
-      </w:r>
-    </w:p>
-    <w:p>
-      <w:pPr>
-        <w:pStyle w:val="Spacing"/>
-        <w:ind w:left="284"/>
-        <w:rPr>
-          <w:rFonts w:asciiTheme="minorHAnsi" w:hAnsiTheme="minorHAnsi"/>
-          <w:sz w:val="22"/>
-          <w:szCs w:val="22"/>
-          <w:lang w:val="en-US"/>
-        </w:rPr>
-      </w:pPr>
-    </w:p>
-    <w:p>
-      <w:pPr>
-        <w:ind w:left="284"/>
-        <w:rPr>
-          <w:rFonts w:asciiTheme="minorHAnsi" w:hAnsiTheme="minorHAnsi"/>
-          <w:szCs w:val="22"/>
-        </w:rPr>
-      </w:pPr>
-      <w:r>
-        <w:rPr>
-          <w:rFonts w:asciiTheme="minorHAnsi" w:hAnsiTheme="minorHAnsi"/>
-          <w:szCs w:val="22"/>
-        </w:rPr>
-        <w:t xml:space="preserve">But after a brainstorm about automatic execution order, the goal of the super project </w:t>
-      </w:r>
-      <w:r>
-        <w:rPr>
-          <w:rFonts w:asciiTheme="minorHAnsi" w:hAnsiTheme="minorHAnsi"/>
-          <w:i/>
-          <w:szCs w:val="22"/>
-        </w:rPr>
-        <w:t>Get Clearer View</w:t>
-      </w:r>
-      <w:r>
-        <w:rPr>
-          <w:rFonts w:asciiTheme="minorHAnsi" w:hAnsiTheme="minorHAnsi"/>
-          <w:szCs w:val="22"/>
-        </w:rPr>
-        <w:t xml:space="preserve"> was already reached.</w:t>
-      </w:r>
-    </w:p>
-    <w:p>
-      <w:pPr>
-        <w:ind w:left="284"/>
-        <w:rPr>
-          <w:rFonts w:asciiTheme="minorHAnsi" w:hAnsiTheme="minorHAnsi"/>
-          <w:szCs w:val="22"/>
-        </w:rPr>
-      </w:pPr>
-      <w:r>
-        <w:rPr>
-          <w:rFonts w:asciiTheme="minorHAnsi" w:hAnsiTheme="minorHAnsi"/>
-          <w:szCs w:val="22"/>
-        </w:rPr>
-        <w:t>Automatic execution will have some influence on the diagram, but not a lot.</w:t>
-      </w:r>
-    </w:p>
-    <w:p>
-      <w:pPr>
-        <w:pStyle w:val="Heading3"/>
-        <w:rPr>
-          <w:rFonts w:asciiTheme="minorHAnsi" w:hAnsiTheme="minorHAnsi"/>
-          <w:szCs w:val="22"/>
-        </w:rPr>
-      </w:pPr>
-      <w:r>
-        <w:rPr>
-          <w:rFonts w:asciiTheme="minorHAnsi" w:hAnsiTheme="minorHAnsi"/>
-          <w:szCs w:val="22"/>
-        </w:rPr>
-        <w:t xml:space="preserve">Date &amp; </w:t>
-      </w:r>
-      <w:r>
-        <w:rPr>
-          <w:rFonts w:asciiTheme="minorHAnsi" w:hAnsiTheme="minorHAnsi"/>
-          <w:szCs w:val="22"/>
-        </w:rPr>
-        <w:t>Time</w:t>
-      </w:r>
-    </w:p>
-    <w:p>
-      <w:pPr>
-        <w:ind w:left="284"/>
-        <w:rPr>
-          <w:rFonts w:asciiTheme="minorHAnsi" w:hAnsiTheme="minorHAnsi"/>
-          <w:i/>
-          <w:iCs/>
-          <w:szCs w:val="22"/>
-        </w:rPr>
-      </w:pPr>
-      <w:bookmarkStart w:id="1" w:name="_Hlk39177580"/>
-      <w:r>
-        <w:rPr>
-          <w:rFonts w:asciiTheme="minorHAnsi" w:hAnsiTheme="minorHAnsi"/>
-          <w:i/>
-          <w:iCs/>
           <w:szCs w:val="22"/>
         </w:rPr>
         <w:t>(This includes out-of-scope work not talked about here.)</w:t>
       </w:r>
     </w:p>
-    <w:bookmarkEnd w:id="1"/>
+    <w:bookmarkEnd w:id="0"/>
     <w:p>
       <w:pPr>
         <w:ind w:left="284"/>
@@ -891,6 +825,8 @@
       <w:r>
         <w:rPr>
           <w:rFonts w:asciiTheme="minorHAnsi" w:hAnsiTheme="minorHAnsi"/>
+          <w:b/>
+          <w:bCs/>
           <w:szCs w:val="22"/>
         </w:rPr>
         <w:t>18</w:t>
@@ -995,7 +931,7 @@
 </file>
 
 <file path=word/numbering.xml><?xml version="1.0" encoding="utf-8"?>
-<w:numbering xmlns:wpc="http://schemas.microsoft.com/office/word/2010/wordprocessingCanvas" xmlns:cx="http://schemas.microsoft.com/office/drawing/2014/chartex" xmlns:cx1="http://schemas.microsoft.com/office/drawing/2015/9/8/chartex" xmlns:cx2="http://schemas.microsoft.com/office/drawing/2015/10/21/chartex" xmlns:cx3="http://schemas.microsoft.com/office/drawing/2016/5/9/chartex" xmlns:cx4="http://schemas.microsoft.com/office/drawing/2016/5/10/chartex" xmlns:cx5="http://schemas.microsoft.com/office/drawing/2016/5/11/chartex" xmlns:cx6="http://schemas.microsoft.com/office/drawing/2016/5/12/chartex" xmlns:cx7="http://schemas.microsoft.com/office/drawing/2016/5/13/chartex" xmlns:cx8="http://schemas.microsoft.com/office/drawing/2016/5/14/chartex" xmlns:mc="http://schemas.openxmlformats.org/markup-compatibility/2006" xmlns:aink="http://schemas.microsoft.com/office/drawing/2016/ink" xmlns:am3d="http://schemas.microsoft.com/office/drawing/2017/model3d" xmlns:o="urn:schemas-microsoft-com:office:office" xmlns:r="http://schemas.openxmlformats.org/officeDocument/2006/relationships" xmlns:m="http://schemas.openxmlformats.org/officeDocument/2006/math" xmlns:v="urn:schemas-microsoft-com:vml" xmlns:wp14="http://schemas.microsoft.com/office/word/2010/wordprocessingDrawing" xmlns:wp="http://schemas.openxmlformats.org/drawingml/2006/wordprocessingDrawing" xmlns:w10="urn:schemas-microsoft-com:office:word" xmlns:w="http://schemas.openxmlformats.org/wordprocessingml/2006/main" xmlns:w14="http://schemas.microsoft.com/office/word/2010/wordml" xmlns:w15="http://schemas.microsoft.com/office/word/2012/wordml" xmlns:w16cid="http://schemas.microsoft.com/office/word/2016/wordml/cid" xmlns:w16se="http://schemas.microsoft.com/office/word/2015/wordml/symex" xmlns:wpg="http://schemas.microsoft.com/office/word/2010/wordprocessingGroup" xmlns:wpi="http://schemas.microsoft.com/office/word/2010/wordprocessingInk" xmlns:wne="http://schemas.microsoft.com/office/word/2006/wordml" xmlns:wps="http://schemas.microsoft.com/office/word/2010/wordprocessingShape" mc:Ignorable="w14 w15 w16se w16cid wp14">
+<w:numbering xmlns:wpc="http://schemas.microsoft.com/office/word/2010/wordprocessingCanvas" xmlns:cx="http://schemas.microsoft.com/office/drawing/2014/chartex" xmlns:cx1="http://schemas.microsoft.com/office/drawing/2015/9/8/chartex" xmlns:cx2="http://schemas.microsoft.com/office/drawing/2015/10/21/chartex" xmlns:cx3="http://schemas.microsoft.com/office/drawing/2016/5/9/chartex" xmlns:cx4="http://schemas.microsoft.com/office/drawing/2016/5/10/chartex" xmlns:cx5="http://schemas.microsoft.com/office/drawing/2016/5/11/chartex" xmlns:cx6="http://schemas.microsoft.com/office/drawing/2016/5/12/chartex" xmlns:cx7="http://schemas.microsoft.com/office/drawing/2016/5/13/chartex" xmlns:cx8="http://schemas.microsoft.com/office/drawing/2016/5/14/chartex" xmlns:mc="http://schemas.openxmlformats.org/markup-compatibility/2006" xmlns:aink="http://schemas.microsoft.com/office/drawing/2016/ink" xmlns:am3d="http://schemas.microsoft.com/office/drawing/2017/model3d" xmlns:o="urn:schemas-microsoft-com:office:office" xmlns:r="http://schemas.openxmlformats.org/officeDocument/2006/relationships" xmlns:m="http://schemas.openxmlformats.org/officeDocument/2006/math" xmlns:v="urn:schemas-microsoft-com:vml" xmlns:wp14="http://schemas.microsoft.com/office/word/2010/wordprocessingDrawing" xmlns:wp="http://schemas.openxmlformats.org/drawingml/2006/wordprocessingDrawing" xmlns:w10="urn:schemas-microsoft-com:office:word" xmlns:w="http://schemas.openxmlformats.org/wordprocessingml/2006/main" xmlns:w14="http://schemas.microsoft.com/office/word/2010/wordml" xmlns:w15="http://schemas.microsoft.com/office/word/2012/wordml" xmlns:w16cex="http://schemas.microsoft.com/office/word/2018/wordml/cex" xmlns:w16cid="http://schemas.microsoft.com/office/word/2016/wordml/cid" xmlns:w16="http://schemas.microsoft.com/office/word/2018/wordml" xmlns:w16se="http://schemas.microsoft.com/office/word/2015/wordml/symex" xmlns:wpg="http://schemas.microsoft.com/office/word/2010/wordprocessingGroup" xmlns:wpi="http://schemas.microsoft.com/office/word/2010/wordprocessingInk" xmlns:wne="http://schemas.microsoft.com/office/word/2006/wordml" xmlns:wps="http://schemas.microsoft.com/office/word/2010/wordprocessingShape" mc:Ignorable="w14 w15 w16se w16cid w16 w16cex wp14">
   <w:abstractNum w:abstractNumId="0" w15:restartNumberingAfterBreak="0">
     <w:nsid w:val="FFFFFF7C"/>
     <w:multiLevelType w:val="singleLevel"/>
@@ -1644,7 +1580,7 @@
 </file>
 
 <file path=word/styles.xml><?xml version="1.0" encoding="utf-8"?>
-<w:styles xmlns:mc="http://schemas.openxmlformats.org/markup-compatibility/2006" xmlns:r="http://schemas.openxmlformats.org/officeDocument/2006/relationships" xmlns:w="http://schemas.openxmlformats.org/wordprocessingml/2006/main" xmlns:w14="http://schemas.microsoft.com/office/word/2010/wordml" xmlns:w15="http://schemas.microsoft.com/office/word/2012/wordml" xmlns:w16cid="http://schemas.microsoft.com/office/word/2016/wordml/cid" xmlns:w16se="http://schemas.microsoft.com/office/word/2015/wordml/symex" mc:Ignorable="w14 w15 w16se w16cid">
+<w:styles xmlns:mc="http://schemas.openxmlformats.org/markup-compatibility/2006" xmlns:r="http://schemas.openxmlformats.org/officeDocument/2006/relationships" xmlns:w="http://schemas.openxmlformats.org/wordprocessingml/2006/main" xmlns:w14="http://schemas.microsoft.com/office/word/2010/wordml" xmlns:w15="http://schemas.microsoft.com/office/word/2012/wordml" xmlns:w16cex="http://schemas.microsoft.com/office/word/2018/wordml/cex" xmlns:w16cid="http://schemas.microsoft.com/office/word/2016/wordml/cid" xmlns:w16="http://schemas.microsoft.com/office/word/2018/wordml" xmlns:w16se="http://schemas.microsoft.com/office/word/2015/wordml/symex" mc:Ignorable="w14 w15 w16se w16cid w16 w16cex">
   <w:docDefaults>
     <w:rPrDefault>
       <w:rPr>

</xml_diff>